<commit_message>
Ajustes dos nos artefatos 07, 08, 09, 18, 22 e 23
</commit_message>
<xml_diff>
--- a/Artefatos OPE/08 - Análise das Causas Raizes.docx
+++ b/Artefatos OPE/08 - Análise das Causas Raizes.docx
@@ -5,13 +5,78 @@
   <w:body>
     <w:p>
       <w:pPr>
-        <w:pStyle w:val="Title"/>
-        <w:rPr/>
+        <w:keepNext w:val="1"/>
+        <w:keepLines w:val="1"/>
+        <w:pBdr>
+          <w:top w:space="0" w:sz="0" w:val="nil"/>
+          <w:left w:space="0" w:sz="0" w:val="nil"/>
+          <w:bottom w:space="0" w:sz="0" w:val="nil"/>
+          <w:right w:space="0" w:sz="0" w:val="nil"/>
+          <w:between w:space="0" w:sz="0" w:val="nil"/>
+        </w:pBdr>
+        <w:spacing w:after="60" w:lineRule="auto"/>
+        <w:rPr>
+          <w:color w:val="000000"/>
+          <w:sz w:val="52"/>
+          <w:szCs w:val="52"/>
+        </w:rPr>
       </w:pPr>
       <w:bookmarkStart w:colFirst="0" w:colLast="0" w:name="_heading=h.gjdgxs" w:id="0"/>
       <w:bookmarkEnd w:id="0"/>
       <w:r>
         <w:rPr>
+          <w:rtl w:val="0"/>
+        </w:rPr>
+      </w:r>
+    </w:p>
+    <w:p>
+      <w:pPr>
+        <w:keepNext w:val="1"/>
+        <w:keepLines w:val="1"/>
+        <w:pBdr>
+          <w:top w:space="0" w:sz="0" w:val="nil"/>
+          <w:left w:space="0" w:sz="0" w:val="nil"/>
+          <w:bottom w:space="0" w:sz="0" w:val="nil"/>
+          <w:right w:space="0" w:sz="0" w:val="nil"/>
+          <w:between w:space="0" w:sz="0" w:val="nil"/>
+        </w:pBdr>
+        <w:spacing w:after="60" w:lineRule="auto"/>
+        <w:ind w:right="-306.2598425196836"/>
+        <w:rPr>
+          <w:color w:val="000000"/>
+          <w:sz w:val="52"/>
+          <w:szCs w:val="52"/>
+        </w:rPr>
+      </w:pPr>
+      <w:r>
+        <w:rPr>
+          <w:rtl w:val="0"/>
+        </w:rPr>
+      </w:r>
+    </w:p>
+    <w:p>
+      <w:pPr>
+        <w:keepNext w:val="1"/>
+        <w:keepLines w:val="1"/>
+        <w:pBdr>
+          <w:top w:space="0" w:sz="0" w:val="nil"/>
+          <w:left w:space="0" w:sz="0" w:val="nil"/>
+          <w:bottom w:space="0" w:sz="0" w:val="nil"/>
+          <w:right w:space="0" w:sz="0" w:val="nil"/>
+          <w:between w:space="0" w:sz="0" w:val="nil"/>
+        </w:pBdr>
+        <w:spacing w:after="60" w:lineRule="auto"/>
+        <w:rPr>
+          <w:color w:val="000000"/>
+          <w:sz w:val="52"/>
+          <w:szCs w:val="52"/>
+        </w:rPr>
+      </w:pPr>
+      <w:r>
+        <w:rPr>
+          <w:color w:val="000000"/>
+          <w:sz w:val="52"/>
+          <w:szCs w:val="52"/>
           <w:rtl w:val="0"/>
         </w:rPr>
         <w:t xml:space="preserve">Análise das Causas Raízes</w:t>
@@ -25,9 +90,7 @@
           <w:numId w:val="1"/>
         </w:numPr>
         <w:ind w:left="720" w:hanging="360"/>
-        <w:rPr>
-          <w:u w:val="none"/>
-        </w:rPr>
+        <w:rPr/>
       </w:pPr>
       <w:r>
         <w:rPr>
@@ -41,7 +104,7 @@
         <w:tblStyle w:val="Table1"/>
         <w:tblW w:w="9615.0" w:type="dxa"/>
         <w:jc w:val="left"/>
-        <w:tblInd w:w="100.0" w:type="pct"/>
+        <w:tblInd w:w="0.0" w:type="dxa"/>
         <w:tblBorders>
           <w:top w:color="ff9900" w:space="0" w:sz="8" w:val="single"/>
           <w:left w:color="ff9900" w:space="0" w:sz="8" w:val="single"/>
@@ -304,23 +367,7 @@
                 <w:szCs w:val="20"/>
                 <w:rtl w:val="0"/>
               </w:rPr>
-              <w:t xml:space="preserve">allan.messias@aluno.</w:t>
-            </w:r>
-            <w:r>
-              <w:rPr>
-                <w:sz w:val="20"/>
-                <w:szCs w:val="20"/>
-                <w:rtl w:val="0"/>
-              </w:rPr>
-              <w:t xml:space="preserve">faculdadeimpacta</w:t>
-            </w:r>
-            <w:r>
-              <w:rPr>
-                <w:sz w:val="20"/>
-                <w:szCs w:val="20"/>
-                <w:rtl w:val="0"/>
-              </w:rPr>
-              <w:t xml:space="preserve">.com.br</w:t>
+              <w:t xml:space="preserve">allan.messias@aluno.faculdadeimpacta.com.br</w:t>
             </w:r>
           </w:p>
         </w:tc>
@@ -390,20 +437,7 @@
                 <w:szCs w:val="20"/>
                 <w:rtl w:val="0"/>
               </w:rPr>
-              <w:t xml:space="preserve">Fernando </w:t>
-            </w:r>
-            <w:r>
-              <w:rPr>
-                <w:sz w:val="20"/>
-                <w:szCs w:val="20"/>
-                <w:rtl w:val="0"/>
-              </w:rPr>
-              <w:t xml:space="preserve">Leitao</w:t>
-            </w:r>
-            <w:r>
-              <w:rPr>
-                <w:rtl w:val="0"/>
-              </w:rPr>
+              <w:t xml:space="preserve">Fernando Leitao</w:t>
             </w:r>
           </w:p>
         </w:tc>
@@ -471,39 +505,7 @@
                 <w:szCs w:val="20"/>
                 <w:rtl w:val="0"/>
               </w:rPr>
-              <w:t xml:space="preserve">fernando.</w:t>
-            </w:r>
-            <w:r>
-              <w:rPr>
-                <w:sz w:val="20"/>
-                <w:szCs w:val="20"/>
-                <w:rtl w:val="0"/>
-              </w:rPr>
-              <w:t xml:space="preserve">leitao</w:t>
-            </w:r>
-            <w:r>
-              <w:rPr>
-                <w:sz w:val="20"/>
-                <w:szCs w:val="20"/>
-                <w:rtl w:val="0"/>
-              </w:rPr>
-              <w:t xml:space="preserve">@aluno.</w:t>
-            </w:r>
-            <w:r>
-              <w:rPr>
-                <w:sz w:val="20"/>
-                <w:szCs w:val="20"/>
-                <w:rtl w:val="0"/>
-              </w:rPr>
-              <w:t xml:space="preserve">faculdadeimpacta</w:t>
-            </w:r>
-            <w:r>
-              <w:rPr>
-                <w:sz w:val="20"/>
-                <w:szCs w:val="20"/>
-                <w:rtl w:val="0"/>
-              </w:rPr>
-              <w:t xml:space="preserve">.com.br</w:t>
+              <w:t xml:space="preserve">fernando.leitao@aluno.faculdadeimpacta.com.br</w:t>
             </w:r>
           </w:p>
         </w:tc>
@@ -641,23 +643,7 @@
                 <w:szCs w:val="20"/>
                 <w:rtl w:val="0"/>
               </w:rPr>
-              <w:t xml:space="preserve">thais.alves@aluno.</w:t>
-            </w:r>
-            <w:r>
-              <w:rPr>
-                <w:sz w:val="20"/>
-                <w:szCs w:val="20"/>
-                <w:rtl w:val="0"/>
-              </w:rPr>
-              <w:t xml:space="preserve">faculdadeimpacta</w:t>
-            </w:r>
-            <w:r>
-              <w:rPr>
-                <w:sz w:val="20"/>
-                <w:szCs w:val="20"/>
-                <w:rtl w:val="0"/>
-              </w:rPr>
-              <w:t xml:space="preserve">.com.br</w:t>
+              <w:t xml:space="preserve">thais.alves@aluno.faculdadeimpacta.com.br</w:t>
             </w:r>
           </w:p>
         </w:tc>
@@ -716,6 +702,7 @@
             <w:pPr>
               <w:widowControl w:val="0"/>
               <w:spacing w:line="240" w:lineRule="auto"/>
+              <w:jc w:val="both"/>
               <w:rPr>
                 <w:sz w:val="20"/>
                 <w:szCs w:val="20"/>
@@ -723,8 +710,11 @@
             </w:pPr>
             <w:r>
               <w:rPr>
+                <w:sz w:val="20"/>
+                <w:szCs w:val="20"/>
                 <w:rtl w:val="0"/>
               </w:rPr>
+              <w:t xml:space="preserve">Giovanni Rizzardo</w:t>
             </w:r>
           </w:p>
         </w:tc>
@@ -747,6 +737,7 @@
             <w:pPr>
               <w:widowControl w:val="0"/>
               <w:spacing w:line="240" w:lineRule="auto"/>
+              <w:jc w:val="both"/>
               <w:rPr>
                 <w:sz w:val="20"/>
                 <w:szCs w:val="20"/>
@@ -754,8 +745,11 @@
             </w:pPr>
             <w:r>
               <w:rPr>
+                <w:sz w:val="20"/>
+                <w:szCs w:val="20"/>
                 <w:rtl w:val="0"/>
               </w:rPr>
+              <w:t xml:space="preserve">1900496</w:t>
             </w:r>
           </w:p>
         </w:tc>
@@ -778,6 +772,7 @@
             <w:pPr>
               <w:widowControl w:val="0"/>
               <w:spacing w:line="240" w:lineRule="auto"/>
+              <w:jc w:val="both"/>
               <w:rPr>
                 <w:sz w:val="20"/>
                 <w:szCs w:val="20"/>
@@ -785,8 +780,11 @@
             </w:pPr>
             <w:r>
               <w:rPr>
+                <w:sz w:val="20"/>
+                <w:szCs w:val="20"/>
                 <w:rtl w:val="0"/>
               </w:rPr>
+              <w:t xml:space="preserve">giovanni.rizzardo@aluno.faculdadeimpacta.com.br</w:t>
             </w:r>
           </w:p>
         </w:tc>
@@ -809,6 +807,7 @@
             <w:pPr>
               <w:widowControl w:val="0"/>
               <w:spacing w:line="240" w:lineRule="auto"/>
+              <w:jc w:val="both"/>
               <w:rPr>
                 <w:sz w:val="20"/>
                 <w:szCs w:val="20"/>
@@ -816,8 +815,11 @@
             </w:pPr>
             <w:r>
               <w:rPr>
+                <w:sz w:val="20"/>
+                <w:szCs w:val="20"/>
                 <w:rtl w:val="0"/>
               </w:rPr>
+              <w:t xml:space="preserve">11-97026-9211</w:t>
             </w:r>
           </w:p>
         </w:tc>
@@ -849,8 +851,11 @@
             </w:pPr>
             <w:r>
               <w:rPr>
+                <w:sz w:val="20"/>
+                <w:szCs w:val="20"/>
                 <w:rtl w:val="0"/>
               </w:rPr>
+              <w:t xml:space="preserve">Renato H. Kuramoto</w:t>
             </w:r>
           </w:p>
         </w:tc>
@@ -880,8 +885,11 @@
             </w:pPr>
             <w:r>
               <w:rPr>
+                <w:sz w:val="20"/>
+                <w:szCs w:val="20"/>
                 <w:rtl w:val="0"/>
               </w:rPr>
+              <w:t xml:space="preserve">1900082</w:t>
             </w:r>
           </w:p>
         </w:tc>
@@ -911,8 +919,11 @@
             </w:pPr>
             <w:r>
               <w:rPr>
+                <w:sz w:val="20"/>
+                <w:szCs w:val="20"/>
                 <w:rtl w:val="0"/>
               </w:rPr>
+              <w:t xml:space="preserve">renato.kuramoto@aluno.faculdadeimpacta.com.br</w:t>
             </w:r>
           </w:p>
         </w:tc>
@@ -942,8 +953,11 @@
             </w:pPr>
             <w:r>
               <w:rPr>
+                <w:sz w:val="20"/>
+                <w:szCs w:val="20"/>
                 <w:rtl w:val="0"/>
               </w:rPr>
+              <w:t xml:space="preserve">11-94527-4033</w:t>
             </w:r>
           </w:p>
         </w:tc>
@@ -977,7 +991,7 @@
         <w:tblStyle w:val="Table2"/>
         <w:tblW w:w="9639.0" w:type="dxa"/>
         <w:jc w:val="left"/>
-        <w:tblInd w:w="100.0" w:type="pct"/>
+        <w:tblInd w:w="0.0" w:type="dxa"/>
         <w:tblBorders>
           <w:top w:color="ff9900" w:space="0" w:sz="8" w:val="single"/>
           <w:left w:color="ff9900" w:space="0" w:sz="8" w:val="single"/>
@@ -1094,606 +1108,6 @@
           <w:rtl w:val="0"/>
         </w:rPr>
       </w:r>
-      <w:r>
-        <mc:AlternateContent>
-          <mc:Choice Requires="wpg">
-            <w:drawing>
-              <wp:anchor allowOverlap="1" behindDoc="0" distB="114300" distT="114300" distL="114300" distR="114300" hidden="0" layoutInCell="1" locked="0" relativeHeight="0" simplePos="0">
-                <wp:simplePos x="0" y="0"/>
-                <wp:positionH relativeFrom="column">
-                  <wp:posOffset>142875</wp:posOffset>
-                </wp:positionH>
-                <wp:positionV relativeFrom="paragraph">
-                  <wp:posOffset>304800</wp:posOffset>
-                </wp:positionV>
-                <wp:extent cx="5329731" cy="5505436"/>
-                <wp:effectExtent b="0" l="0" r="0" t="0"/>
-                <wp:wrapSquare wrapText="bothSides" distB="114300" distT="114300" distL="114300" distR="114300"/>
-                <wp:docPr id="2" name=""/>
-                <a:graphic>
-                  <a:graphicData uri="http://schemas.microsoft.com/office/word/2010/wordprocessingGroup">
-                    <wpg:wgp>
-                      <wpg:cNvGrpSpPr/>
-                      <wpg:grpSpPr>
-                        <a:xfrm>
-                          <a:off x="2587684" y="1205554"/>
-                          <a:ext cx="5329731" cy="5505436"/>
-                          <a:chOff x="2587684" y="1205554"/>
-                          <a:chExt cx="4318097" cy="4458816"/>
-                        </a:xfrm>
-                      </wpg:grpSpPr>
-                      <wpg:grpSp>
-                        <wpg:cNvGrpSpPr/>
-                        <wpg:grpSpPr>
-                          <a:xfrm>
-                            <a:off x="2587684" y="1205554"/>
-                            <a:ext cx="4318097" cy="4458816"/>
-                            <a:chOff x="948412" y="129957"/>
-                            <a:chExt cx="5568146" cy="4054943"/>
-                          </a:xfrm>
-                        </wpg:grpSpPr>
-                        <wps:wsp>
-                          <wps:cNvSpPr/>
-                          <wps:cNvPr id="3" name="Shape 3"/>
-                          <wps:spPr>
-                            <a:xfrm>
-                              <a:off x="1123950" y="757550"/>
-                              <a:ext cx="5314825" cy="3427350"/>
-                            </a:xfrm>
-                            <a:prstGeom prst="rect">
-                              <a:avLst/>
-                            </a:prstGeom>
-                            <a:noFill/>
-                            <a:ln>
-                              <a:noFill/>
-                            </a:ln>
-                          </wps:spPr>
-                          <wps:txbx>
-                            <w:txbxContent>
-                              <w:p>
-                                <w:pPr>
-                                  <w:spacing w:after="0" w:before="0" w:line="240"/>
-                                  <w:ind w:left="0" w:right="0" w:firstLine="0"/>
-                                  <w:jc w:val="left"/>
-                                  <w:textDirection w:val="btLr"/>
-                                </w:pPr>
-                              </w:p>
-                            </w:txbxContent>
-                          </wps:txbx>
-                          <wps:bodyPr anchorCtr="0" anchor="ctr" bIns="91425" lIns="91425" spcFirstLastPara="1" rIns="91425" wrap="square" tIns="91425">
-                            <a:noAutofit/>
-                          </wps:bodyPr>
-                        </wps:wsp>
-                        <wpg:grpSp>
-                          <wpg:cNvGrpSpPr/>
-                          <wpg:grpSpPr>
-                            <a:xfrm>
-                              <a:off x="4907058" y="1563792"/>
-                              <a:ext cx="1609500" cy="1360500"/>
-                              <a:chOff x="3402108" y="1316142"/>
-                              <a:chExt cx="1609500" cy="1360500"/>
-                            </a:xfrm>
-                          </wpg:grpSpPr>
-                          <wps:wsp>
-                            <wps:cNvSpPr/>
-                            <wps:cNvPr id="5" name="Shape 5"/>
-                            <wps:spPr>
-                              <a:xfrm rot="1181716">
-                                <a:off x="3523214" y="1518565"/>
-                                <a:ext cx="1367289" cy="955653"/>
-                              </a:xfrm>
-                              <a:prstGeom prst="round2DiagRect">
-                                <a:avLst>
-                                  <a:gd fmla="val 40429" name="adj1"/>
-                                  <a:gd fmla="val 13160" name="adj2"/>
-                                </a:avLst>
-                              </a:prstGeom>
-                              <a:solidFill>
-                                <a:srgbClr val="CFE2F3"/>
-                              </a:solidFill>
-                              <a:ln cap="flat" cmpd="sng" w="9525">
-                                <a:solidFill>
-                                  <a:srgbClr val="000000"/>
-                                </a:solidFill>
-                                <a:prstDash val="solid"/>
-                                <a:round/>
-                                <a:headEnd len="sm" w="sm" type="none"/>
-                                <a:tailEnd len="sm" w="sm" type="none"/>
-                              </a:ln>
-                            </wps:spPr>
-                            <wps:txbx>
-                              <w:txbxContent>
-                                <w:p>
-                                  <w:pPr>
-                                    <w:spacing w:after="0" w:before="0" w:line="240"/>
-                                    <w:ind w:left="0" w:right="0" w:firstLine="0"/>
-                                    <w:jc w:val="left"/>
-                                    <w:textDirection w:val="btLr"/>
-                                  </w:pPr>
-                                </w:p>
-                              </w:txbxContent>
-                            </wps:txbx>
-                            <wps:bodyPr anchorCtr="0" anchor="ctr" bIns="91425" lIns="91425" spcFirstLastPara="1" rIns="91425" wrap="square" tIns="91425">
-                              <a:noAutofit/>
-                            </wps:bodyPr>
-                          </wps:wsp>
-                          <wps:wsp>
-                            <wps:cNvSpPr/>
-                            <wps:cNvPr id="6" name="Shape 6"/>
-                            <wps:spPr>
-                              <a:xfrm>
-                                <a:off x="3438744" y="1617567"/>
-                                <a:ext cx="1481700" cy="735000"/>
-                              </a:xfrm>
-                              <a:prstGeom prst="rect">
-                                <a:avLst/>
-                              </a:prstGeom>
-                              <a:noFill/>
-                              <a:ln>
-                                <a:noFill/>
-                              </a:ln>
-                            </wps:spPr>
-                            <wps:txbx>
-                              <w:txbxContent>
-                                <w:p>
-                                  <w:pPr>
-                                    <w:spacing w:after="0" w:before="0" w:line="275.00000953674316"/>
-                                    <w:ind w:left="0" w:right="0" w:firstLine="0"/>
-                                    <w:jc w:val="center"/>
-                                    <w:textDirection w:val="btLr"/>
-                                  </w:pPr>
-                                  <w:r>
-                                    <w:rPr>
-                                      <w:rFonts w:ascii="Arial" w:cs="Arial" w:eastAsia="Arial" w:hAnsi="Arial"/>
-                                      <w:b w:val="0"/>
-                                      <w:i w:val="0"/>
-                                      <w:smallCaps w:val="0"/>
-                                      <w:strike w:val="0"/>
-                                      <w:color w:val="000000"/>
-                                      <w:sz w:val="22"/>
-                                      <w:vertAlign w:val="baseline"/>
-                                    </w:rPr>
-                                    <w:t xml:space="preserve">Ausência de controles estruturados</w:t>
-                                  </w:r>
-                                </w:p>
-                              </w:txbxContent>
-                            </wps:txbx>
-                            <wps:bodyPr anchorCtr="0" anchor="t" bIns="91425" lIns="91425" spcFirstLastPara="1" rIns="91425" wrap="square" tIns="91425">
-                              <a:noAutofit/>
-                            </wps:bodyPr>
-                          </wps:wsp>
-                        </wpg:grpSp>
-                        <wps:wsp>
-                          <wps:cNvCnPr/>
-                          <wps:spPr>
-                            <a:xfrm flipH="1">
-                              <a:off x="1123950" y="2228850"/>
-                              <a:ext cx="3867000" cy="9600"/>
-                            </a:xfrm>
-                            <a:prstGeom prst="straightConnector1">
-                              <a:avLst/>
-                            </a:prstGeom>
-                            <a:noFill/>
-                            <a:ln cap="flat" cmpd="sng" w="9525">
-                              <a:solidFill>
-                                <a:srgbClr val="000000"/>
-                              </a:solidFill>
-                              <a:prstDash val="solid"/>
-                              <a:round/>
-                              <a:headEnd len="sm" w="sm" type="none"/>
-                              <a:tailEnd len="sm" w="sm" type="none"/>
-                            </a:ln>
-                          </wps:spPr>
-                          <wps:bodyPr anchorCtr="0" anchor="ctr" bIns="91425" lIns="91425" spcFirstLastPara="1" rIns="91425" wrap="square" tIns="91425">
-                            <a:noAutofit/>
-                          </wps:bodyPr>
-                        </wps:wsp>
-                        <wpg:grpSp>
-                          <wpg:cNvGrpSpPr/>
-                          <wpg:grpSpPr>
-                            <a:xfrm>
-                              <a:off x="3648000" y="2219325"/>
-                              <a:ext cx="1239718" cy="1589903"/>
-                              <a:chOff x="3648000" y="2219325"/>
-                              <a:chExt cx="1239718" cy="1589903"/>
-                            </a:xfrm>
-                          </wpg:grpSpPr>
-                          <wps:wsp>
-                            <wps:cNvCnPr/>
-                            <wps:spPr>
-                              <a:xfrm flipH="1">
-                                <a:off x="3648000" y="2219325"/>
-                                <a:ext cx="962100" cy="1295400"/>
-                              </a:xfrm>
-                              <a:prstGeom prst="straightConnector1">
-                                <a:avLst/>
-                              </a:prstGeom>
-                              <a:noFill/>
-                              <a:ln cap="flat" cmpd="sng" w="9525">
-                                <a:solidFill>
-                                  <a:srgbClr val="000000"/>
-                                </a:solidFill>
-                                <a:prstDash val="solid"/>
-                                <a:round/>
-                                <a:headEnd len="sm" w="sm" type="none"/>
-                                <a:tailEnd len="sm" w="sm" type="none"/>
-                              </a:ln>
-                            </wps:spPr>
-                            <wps:bodyPr anchorCtr="0" anchor="ctr" bIns="91425" lIns="91425" spcFirstLastPara="1" rIns="91425" wrap="square" tIns="91425">
-                              <a:noAutofit/>
-                            </wps:bodyPr>
-                          </wps:wsp>
-                          <wps:wsp>
-                            <wps:cNvSpPr/>
-                            <wps:cNvPr id="10" name="Shape 10"/>
-                            <wps:spPr>
-                              <a:xfrm rot="-3222597">
-                                <a:off x="3562329" y="2861864"/>
-                                <a:ext cx="1428853" cy="466763"/>
-                              </a:xfrm>
-                              <a:prstGeom prst="rect">
-                                <a:avLst/>
-                              </a:prstGeom>
-                              <a:noFill/>
-                              <a:ln>
-                                <a:noFill/>
-                              </a:ln>
-                            </wps:spPr>
-                            <wps:txbx>
-                              <w:txbxContent>
-                                <w:p>
-                                  <w:pPr>
-                                    <w:spacing w:after="0" w:before="0" w:line="240"/>
-                                    <w:ind w:left="0" w:right="0" w:firstLine="0"/>
-                                    <w:jc w:val="right"/>
-                                    <w:textDirection w:val="btLr"/>
-                                  </w:pPr>
-                                  <w:r>
-                                    <w:rPr>
-                                      <w:rFonts w:ascii="Arial" w:cs="Arial" w:eastAsia="Arial" w:hAnsi="Arial"/>
-                                      <w:b w:val="0"/>
-                                      <w:i w:val="0"/>
-                                      <w:smallCaps w:val="0"/>
-                                      <w:strike w:val="0"/>
-                                      <w:color w:val="000000"/>
-                                      <w:sz w:val="20"/>
-                                      <w:vertAlign w:val="baseline"/>
-                                    </w:rPr>
-                                    <w:t xml:space="preserve">Erros decorrentes de processos manuais</w:t>
-                                  </w:r>
-                                </w:p>
-                                <w:p>
-                                  <w:pPr>
-                                    <w:spacing w:after="0" w:before="0" w:line="240"/>
-                                    <w:ind w:left="0" w:right="0" w:firstLine="0"/>
-                                    <w:jc w:val="right"/>
-                                    <w:textDirection w:val="btLr"/>
-                                  </w:pPr>
-                                  <w:r>
-                                    <w:rPr>
-                                      <w:rFonts w:ascii="Arial" w:cs="Arial" w:eastAsia="Arial" w:hAnsi="Arial"/>
-                                      <w:b w:val="0"/>
-                                      <w:i w:val="0"/>
-                                      <w:smallCaps w:val="0"/>
-                                      <w:strike w:val="0"/>
-                                      <w:color w:val="000000"/>
-                                      <w:sz w:val="20"/>
-                                      <w:vertAlign w:val="baseline"/>
-                                    </w:rPr>
-                                  </w:r>
-                                </w:p>
-                              </w:txbxContent>
-                            </wps:txbx>
-                            <wps:bodyPr anchorCtr="0" anchor="t" bIns="91425" lIns="91425" spcFirstLastPara="1" rIns="91425" wrap="square" tIns="91425">
-                              <a:noAutofit/>
-                            </wps:bodyPr>
-                          </wps:wsp>
-                        </wpg:grpSp>
-                        <wps:wsp>
-                          <wps:cNvCnPr/>
-                          <wps:spPr>
-                            <a:xfrm rot="10800000">
-                              <a:off x="3066975" y="932692"/>
-                              <a:ext cx="962100" cy="1295400"/>
-                            </a:xfrm>
-                            <a:prstGeom prst="straightConnector1">
-                              <a:avLst/>
-                            </a:prstGeom>
-                            <a:noFill/>
-                            <a:ln cap="flat" cmpd="sng" w="9525">
-                              <a:solidFill>
-                                <a:srgbClr val="000000"/>
-                              </a:solidFill>
-                              <a:prstDash val="solid"/>
-                              <a:round/>
-                              <a:headEnd len="sm" w="sm" type="none"/>
-                              <a:tailEnd len="sm" w="sm" type="none"/>
-                            </a:ln>
-                          </wps:spPr>
-                          <wps:bodyPr anchorCtr="0" anchor="ctr" bIns="91425" lIns="91425" spcFirstLastPara="1" rIns="91425" wrap="square" tIns="91425">
-                            <a:noAutofit/>
-                          </wps:bodyPr>
-                        </wps:wsp>
-                        <wps:wsp>
-                          <wps:cNvSpPr/>
-                          <wps:cNvPr id="12" name="Shape 12"/>
-                          <wps:spPr>
-                            <a:xfrm flipH="1" rot="3051099">
-                              <a:off x="864477" y="870813"/>
-                              <a:ext cx="2340771" cy="890988"/>
-                            </a:xfrm>
-                            <a:prstGeom prst="rect">
-                              <a:avLst/>
-                            </a:prstGeom>
-                            <a:noFill/>
-                            <a:ln>
-                              <a:noFill/>
-                            </a:ln>
-                          </wps:spPr>
-                          <wps:txbx>
-                            <w:txbxContent>
-                              <w:p>
-                                <w:pPr>
-                                  <w:spacing w:after="0" w:before="0" w:line="240"/>
-                                  <w:ind w:left="0" w:right="0" w:firstLine="0"/>
-                                  <w:jc w:val="right"/>
-                                  <w:textDirection w:val="btLr"/>
-                                </w:pPr>
-                                <w:r>
-                                  <w:rPr>
-                                    <w:rFonts w:ascii="Arial" w:cs="Arial" w:eastAsia="Arial" w:hAnsi="Arial"/>
-                                    <w:b w:val="0"/>
-                                    <w:i w:val="0"/>
-                                    <w:smallCaps w:val="0"/>
-                                    <w:strike w:val="0"/>
-                                    <w:color w:val="000000"/>
-                                    <w:sz w:val="20"/>
-                                    <w:vertAlign w:val="baseline"/>
-                                  </w:rPr>
-                                  <w:t xml:space="preserve">Uso de planilhas </w:t>
-                                </w:r>
-                                <w:r>
-                                  <w:rPr>
-                                    <w:rFonts w:ascii="Arial" w:cs="Arial" w:eastAsia="Arial" w:hAnsi="Arial"/>
-                                    <w:b w:val="0"/>
-                                    <w:i w:val="0"/>
-                                    <w:smallCaps w:val="0"/>
-                                    <w:strike w:val="0"/>
-                                    <w:color w:val="000000"/>
-                                    <w:sz w:val="20"/>
-                                    <w:vertAlign w:val="baseline"/>
-                                  </w:rPr>
-                                  <w:t xml:space="preserve">eletrônicas para todos e qualquer fim</w:t>
-                                </w:r>
-                              </w:p>
-                            </w:txbxContent>
-                          </wps:txbx>
-                          <wps:bodyPr anchorCtr="0" anchor="t" bIns="91425" lIns="91425" spcFirstLastPara="1" rIns="91425" wrap="square" tIns="91425">
-                            <a:noAutofit/>
-                          </wps:bodyPr>
-                        </wps:wsp>
-                        <wpg:grpSp>
-                          <wpg:cNvGrpSpPr/>
-                          <wpg:grpSpPr>
-                            <a:xfrm>
-                              <a:off x="1928069" y="2228813"/>
-                              <a:ext cx="1681757" cy="1917657"/>
-                              <a:chOff x="3528269" y="2219288"/>
-                              <a:chExt cx="1681757" cy="1917657"/>
-                            </a:xfrm>
-                          </wpg:grpSpPr>
-                          <wps:wsp>
-                            <wps:cNvCnPr/>
-                            <wps:spPr>
-                              <a:xfrm flipH="1">
-                                <a:off x="3648000" y="2219325"/>
-                                <a:ext cx="962100" cy="1295400"/>
-                              </a:xfrm>
-                              <a:prstGeom prst="straightConnector1">
-                                <a:avLst/>
-                              </a:prstGeom>
-                              <a:noFill/>
-                              <a:ln cap="flat" cmpd="sng" w="9525">
-                                <a:solidFill>
-                                  <a:srgbClr val="000000"/>
-                                </a:solidFill>
-                                <a:prstDash val="solid"/>
-                                <a:round/>
-                                <a:headEnd len="sm" w="sm" type="none"/>
-                                <a:tailEnd len="sm" w="sm" type="none"/>
-                              </a:ln>
-                            </wps:spPr>
-                            <wps:bodyPr anchorCtr="0" anchor="ctr" bIns="91425" lIns="91425" spcFirstLastPara="1" rIns="91425" wrap="square" tIns="91425">
-                              <a:noAutofit/>
-                            </wps:bodyPr>
-                          </wps:wsp>
-                          <wps:wsp>
-                            <wps:cNvSpPr/>
-                            <wps:cNvPr id="15" name="Shape 15"/>
-                            <wps:spPr>
-                              <a:xfrm rot="-3222478">
-                                <a:off x="3449991" y="2809848"/>
-                                <a:ext cx="1838313" cy="736538"/>
-                              </a:xfrm>
-                              <a:prstGeom prst="rect">
-                                <a:avLst/>
-                              </a:prstGeom>
-                              <a:noFill/>
-                              <a:ln>
-                                <a:noFill/>
-                              </a:ln>
-                            </wps:spPr>
-                            <wps:txbx>
-                              <w:txbxContent>
-                                <w:p>
-                                  <w:pPr>
-                                    <w:spacing w:after="0" w:before="0" w:line="240"/>
-                                    <w:ind w:left="0" w:right="0" w:firstLine="0"/>
-                                    <w:jc w:val="right"/>
-                                    <w:textDirection w:val="btLr"/>
-                                  </w:pPr>
-                                  <w:r>
-                                    <w:rPr>
-                                      <w:rFonts w:ascii="Arial" w:cs="Arial" w:eastAsia="Arial" w:hAnsi="Arial"/>
-                                      <w:b w:val="0"/>
-                                      <w:i w:val="0"/>
-                                      <w:smallCaps w:val="0"/>
-                                      <w:strike w:val="0"/>
-                                      <w:color w:val="000000"/>
-                                      <w:sz w:val="20"/>
-                                      <w:vertAlign w:val="baseline"/>
-                                    </w:rPr>
-                                    <w:t xml:space="preserve">Perda de informações e rastreabilidade</w:t>
-                                  </w:r>
-                                </w:p>
-                                <w:p>
-                                  <w:pPr>
-                                    <w:spacing w:after="0" w:before="0" w:line="240"/>
-                                    <w:ind w:left="0" w:right="0" w:firstLine="0"/>
-                                    <w:jc w:val="center"/>
-                                    <w:textDirection w:val="btLr"/>
-                                  </w:pPr>
-                                  <w:r>
-                                    <w:rPr>
-                                      <w:rFonts w:ascii="Arial" w:cs="Arial" w:eastAsia="Arial" w:hAnsi="Arial"/>
-                                      <w:b w:val="0"/>
-                                      <w:i w:val="0"/>
-                                      <w:smallCaps w:val="0"/>
-                                      <w:strike w:val="0"/>
-                                      <w:color w:val="000000"/>
-                                      <w:sz w:val="20"/>
-                                      <w:vertAlign w:val="baseline"/>
-                                    </w:rPr>
-                                  </w:r>
-                                </w:p>
-                              </w:txbxContent>
-                            </wps:txbx>
-                            <wps:bodyPr anchorCtr="0" anchor="t" bIns="91425" lIns="91425" spcFirstLastPara="1" rIns="91425" wrap="square" tIns="91425">
-                              <a:noAutofit/>
-                            </wps:bodyPr>
-                          </wps:wsp>
-                        </wpg:grpSp>
-                      </wpg:grpSp>
-                      <wps:wsp>
-                        <wps:cNvSpPr/>
-                        <wps:cNvPr id="16" name="Shape 16"/>
-                        <wps:spPr>
-                          <a:xfrm flipH="1" rot="3817821">
-                            <a:off x="3501697" y="2307805"/>
-                            <a:ext cx="2085056" cy="775081"/>
-                          </a:xfrm>
-                          <a:prstGeom prst="rect">
-                            <a:avLst/>
-                          </a:prstGeom>
-                          <a:noFill/>
-                          <a:ln>
-                            <a:noFill/>
-                          </a:ln>
-                        </wps:spPr>
-                        <wps:txbx>
-                          <w:txbxContent>
-                            <w:p>
-                              <w:pPr>
-                                <w:spacing w:after="0" w:before="0" w:line="240"/>
-                                <w:ind w:left="0" w:right="0" w:firstLine="0"/>
-                                <w:jc w:val="right"/>
-                                <w:textDirection w:val="btLr"/>
-                              </w:pPr>
-                              <w:r>
-                                <w:rPr>
-                                  <w:rFonts w:ascii="Arial" w:cs="Arial" w:eastAsia="Arial" w:hAnsi="Arial"/>
-                                  <w:b w:val="0"/>
-                                  <w:i w:val="0"/>
-                                  <w:smallCaps w:val="0"/>
-                                  <w:strike w:val="0"/>
-                                  <w:color w:val="000000"/>
-                                  <w:sz w:val="20"/>
-                                  <w:vertAlign w:val="baseline"/>
-                                </w:rPr>
-                                <w:t xml:space="preserve">Excesso de ações manuais</w:t>
-                              </w:r>
-                            </w:p>
-                          </w:txbxContent>
-                        </wps:txbx>
-                        <wps:bodyPr anchorCtr="0" anchor="t" bIns="91425" lIns="91425" spcFirstLastPara="1" rIns="91425" wrap="square" tIns="91425">
-                          <a:noAutofit/>
-                        </wps:bodyPr>
-                      </wps:wsp>
-                      <wps:wsp>
-                        <wps:cNvCnPr/>
-                        <wps:spPr>
-                          <a:xfrm rot="10800000">
-                            <a:off x="3068478" y="2059831"/>
-                            <a:ext cx="840000" cy="1424400"/>
-                          </a:xfrm>
-                          <a:prstGeom prst="straightConnector1">
-                            <a:avLst/>
-                          </a:prstGeom>
-                          <a:noFill/>
-                          <a:ln cap="flat" cmpd="sng" w="9525">
-                            <a:solidFill>
-                              <a:srgbClr val="000000"/>
-                            </a:solidFill>
-                            <a:prstDash val="solid"/>
-                            <a:round/>
-                            <a:headEnd len="sm" w="sm" type="none"/>
-                            <a:tailEnd len="sm" w="sm" type="none"/>
-                          </a:ln>
-                        </wps:spPr>
-                        <wps:bodyPr anchorCtr="0" anchor="ctr" bIns="91425" lIns="91425" spcFirstLastPara="1" rIns="91425" wrap="square" tIns="91425">
-                          <a:noAutofit/>
-                        </wps:bodyPr>
-                      </wps:wsp>
-                    </wpg:wgp>
-                  </a:graphicData>
-                </a:graphic>
-              </wp:anchor>
-            </w:drawing>
-          </mc:Choice>
-          <mc:Fallback>
-            <w:drawing>
-              <wp:anchor allowOverlap="1" behindDoc="0" distB="114300" distT="114300" distL="114300" distR="114300" hidden="0" layoutInCell="1" locked="0" relativeHeight="0" simplePos="0">
-                <wp:simplePos x="0" y="0"/>
-                <wp:positionH relativeFrom="column">
-                  <wp:posOffset>142875</wp:posOffset>
-                </wp:positionH>
-                <wp:positionV relativeFrom="paragraph">
-                  <wp:posOffset>304800</wp:posOffset>
-                </wp:positionV>
-                <wp:extent cx="5329731" cy="5505436"/>
-                <wp:effectExtent b="0" l="0" r="0" t="0"/>
-                <wp:wrapSquare wrapText="bothSides" distB="114300" distT="114300" distL="114300" distR="114300"/>
-                <wp:docPr id="2" name="image1.png"/>
-                <a:graphic>
-                  <a:graphicData uri="http://schemas.openxmlformats.org/drawingml/2006/picture">
-                    <pic:pic>
-                      <pic:nvPicPr>
-                        <pic:cNvPr id="0" name="image1.png"/>
-                        <pic:cNvPicPr preferRelativeResize="0"/>
-                      </pic:nvPicPr>
-                      <pic:blipFill>
-                        <a:blip r:embed="rId7"/>
-                        <a:srcRect/>
-                        <a:stretch>
-                          <a:fillRect/>
-                        </a:stretch>
-                      </pic:blipFill>
-                      <pic:spPr>
-                        <a:xfrm>
-                          <a:off x="0" y="0"/>
-                          <a:ext cx="5329731" cy="5505436"/>
-                        </a:xfrm>
-                        <a:prstGeom prst="rect"/>
-                        <a:ln/>
-                      </pic:spPr>
-                    </pic:pic>
-                  </a:graphicData>
-                </a:graphic>
-              </wp:anchor>
-            </w:drawing>
-          </mc:Fallback>
-        </mc:AlternateContent>
-      </w:r>
     </w:p>
     <w:p>
       <w:pPr>
@@ -1726,6 +1140,679 @@
           <w:rtl w:val="0"/>
         </w:rPr>
       </w:r>
+      <w:r>
+        <mc:AlternateContent>
+          <mc:Choice Requires="wpg">
+            <w:drawing>
+              <wp:anchor allowOverlap="1" behindDoc="0" distB="114300" distT="114300" distL="114300" distR="114300" hidden="0" layoutInCell="1" locked="0" relativeHeight="0" simplePos="0">
+                <wp:simplePos x="0" y="0"/>
+                <wp:positionH relativeFrom="column">
+                  <wp:posOffset>127000</wp:posOffset>
+                </wp:positionH>
+                <wp:positionV relativeFrom="paragraph">
+                  <wp:posOffset>304800</wp:posOffset>
+                </wp:positionV>
+                <wp:extent cx="6043930" cy="6188710"/>
+                <wp:effectExtent b="0" l="0" r="0" t="0"/>
+                <wp:wrapSquare wrapText="bothSides" distB="114300" distT="114300" distL="114300" distR="114300"/>
+                <wp:docPr id="4" name=""/>
+                <a:graphic>
+                  <a:graphicData uri="http://schemas.microsoft.com/office/word/2010/wordprocessingGroup">
+                    <wpg:wgp>
+                      <wpg:cNvGrpSpPr/>
+                      <wpg:grpSpPr>
+                        <a:xfrm>
+                          <a:off x="2324035" y="625085"/>
+                          <a:ext cx="6043930" cy="6188710"/>
+                          <a:chOff x="2324035" y="625085"/>
+                          <a:chExt cx="6185077" cy="6679840"/>
+                        </a:xfrm>
+                      </wpg:grpSpPr>
+                      <wpg:grpSp>
+                        <wpg:cNvGrpSpPr/>
+                        <wpg:grpSpPr>
+                          <a:xfrm>
+                            <a:off x="2324035" y="625085"/>
+                            <a:ext cx="6185077" cy="6679840"/>
+                            <a:chOff x="2681135" y="966618"/>
+                            <a:chExt cx="6185443" cy="6691335"/>
+                          </a:xfrm>
+                        </wpg:grpSpPr>
+                        <wps:wsp>
+                          <wps:cNvSpPr/>
+                          <wps:cNvPr id="3" name="Shape 3"/>
+                          <wps:spPr>
+                            <a:xfrm>
+                              <a:off x="2681135" y="1027282"/>
+                              <a:ext cx="6044275" cy="6199350"/>
+                            </a:xfrm>
+                            <a:prstGeom prst="rect">
+                              <a:avLst/>
+                            </a:prstGeom>
+                            <a:noFill/>
+                            <a:ln>
+                              <a:noFill/>
+                            </a:ln>
+                          </wps:spPr>
+                          <wps:txbx>
+                            <w:txbxContent>
+                              <w:p>
+                                <w:pPr>
+                                  <w:spacing w:after="0" w:before="0" w:line="240"/>
+                                  <w:ind w:left="0" w:right="0" w:firstLine="0"/>
+                                  <w:jc w:val="left"/>
+                                  <w:textDirection w:val="btLr"/>
+                                </w:pPr>
+                              </w:p>
+                            </w:txbxContent>
+                          </wps:txbx>
+                          <wps:bodyPr anchorCtr="0" anchor="ctr" bIns="91425" lIns="91425" spcFirstLastPara="1" rIns="91425" wrap="square" tIns="91425">
+                            <a:noAutofit/>
+                          </wps:bodyPr>
+                        </wps:wsp>
+                        <wpg:grpSp>
+                          <wpg:cNvGrpSpPr/>
+                          <wpg:grpSpPr>
+                            <a:xfrm>
+                              <a:off x="2681135" y="966618"/>
+                              <a:ext cx="6185443" cy="6691335"/>
+                              <a:chOff x="2587684" y="1156423"/>
+                              <a:chExt cx="5011386" cy="5419268"/>
+                            </a:xfrm>
+                          </wpg:grpSpPr>
+                          <wps:wsp>
+                            <wps:cNvSpPr/>
+                            <wps:cNvPr id="5" name="Shape 5"/>
+                            <wps:spPr>
+                              <a:xfrm>
+                                <a:off x="2587684" y="1205554"/>
+                                <a:ext cx="4318075" cy="4458800"/>
+                              </a:xfrm>
+                              <a:prstGeom prst="rect">
+                                <a:avLst/>
+                              </a:prstGeom>
+                              <a:noFill/>
+                              <a:ln>
+                                <a:noFill/>
+                              </a:ln>
+                            </wps:spPr>
+                            <wps:txbx>
+                              <w:txbxContent>
+                                <w:p>
+                                  <w:pPr>
+                                    <w:spacing w:after="0" w:before="0" w:line="240"/>
+                                    <w:ind w:left="0" w:right="0" w:firstLine="0"/>
+                                    <w:jc w:val="left"/>
+                                    <w:textDirection w:val="btLr"/>
+                                  </w:pPr>
+                                </w:p>
+                              </w:txbxContent>
+                            </wps:txbx>
+                            <wps:bodyPr anchorCtr="0" anchor="ctr" bIns="91425" lIns="91425" spcFirstLastPara="1" rIns="91425" wrap="square" tIns="91425">
+                              <a:noAutofit/>
+                            </wps:bodyPr>
+                          </wps:wsp>
+                          <wpg:grpSp>
+                            <wpg:cNvGrpSpPr/>
+                            <wpg:grpSpPr>
+                              <a:xfrm>
+                                <a:off x="2662299" y="1156423"/>
+                                <a:ext cx="4936771" cy="5419268"/>
+                                <a:chOff x="1044628" y="85277"/>
+                                <a:chExt cx="6365921" cy="4928398"/>
+                              </a:xfrm>
+                            </wpg:grpSpPr>
+                            <wps:wsp>
+                              <wps:cNvSpPr/>
+                              <wps:cNvPr id="7" name="Shape 7"/>
+                              <wps:spPr>
+                                <a:xfrm>
+                                  <a:off x="1123950" y="757550"/>
+                                  <a:ext cx="5314825" cy="3427350"/>
+                                </a:xfrm>
+                                <a:prstGeom prst="rect">
+                                  <a:avLst/>
+                                </a:prstGeom>
+                                <a:noFill/>
+                                <a:ln>
+                                  <a:noFill/>
+                                </a:ln>
+                              </wps:spPr>
+                              <wps:txbx>
+                                <w:txbxContent>
+                                  <w:p>
+                                    <w:pPr>
+                                      <w:spacing w:after="0" w:before="0" w:line="240"/>
+                                      <w:ind w:left="0" w:right="0" w:firstLine="0"/>
+                                      <w:jc w:val="left"/>
+                                      <w:textDirection w:val="btLr"/>
+                                    </w:pPr>
+                                  </w:p>
+                                </w:txbxContent>
+                              </wps:txbx>
+                              <wps:bodyPr anchorCtr="0" anchor="ctr" bIns="91425" lIns="91425" spcFirstLastPara="1" rIns="91425" wrap="square" tIns="91425">
+                                <a:noAutofit/>
+                              </wps:bodyPr>
+                            </wps:wsp>
+                            <wpg:grpSp>
+                              <wpg:cNvGrpSpPr/>
+                              <wpg:grpSpPr>
+                                <a:xfrm>
+                                  <a:off x="4907122" y="1563768"/>
+                                  <a:ext cx="1609423" cy="1360546"/>
+                                  <a:chOff x="3402172" y="1316118"/>
+                                  <a:chExt cx="1609423" cy="1360546"/>
+                                </a:xfrm>
+                              </wpg:grpSpPr>
+                              <wps:wsp>
+                                <wps:cNvSpPr/>
+                                <wps:cNvPr id="9" name="Shape 9"/>
+                                <wps:spPr>
+                                  <a:xfrm rot="1181716">
+                                    <a:off x="3523214" y="1518565"/>
+                                    <a:ext cx="1367289" cy="955653"/>
+                                  </a:xfrm>
+                                  <a:prstGeom prst="round2DiagRect">
+                                    <a:avLst>
+                                      <a:gd fmla="val 40429" name="adj1"/>
+                                      <a:gd fmla="val 13160" name="adj2"/>
+                                    </a:avLst>
+                                  </a:prstGeom>
+                                  <a:solidFill>
+                                    <a:srgbClr val="CFE2F3"/>
+                                  </a:solidFill>
+                                  <a:ln cap="flat" cmpd="sng" w="9525">
+                                    <a:solidFill>
+                                      <a:srgbClr val="000000"/>
+                                    </a:solidFill>
+                                    <a:prstDash val="solid"/>
+                                    <a:round/>
+                                    <a:headEnd len="sm" w="sm" type="none"/>
+                                    <a:tailEnd len="sm" w="sm" type="none"/>
+                                  </a:ln>
+                                </wps:spPr>
+                                <wps:txbx>
+                                  <w:txbxContent>
+                                    <w:p>
+                                      <w:pPr>
+                                        <w:spacing w:after="0" w:before="0" w:line="240"/>
+                                        <w:ind w:left="0" w:right="0" w:firstLine="0"/>
+                                        <w:jc w:val="left"/>
+                                        <w:textDirection w:val="btLr"/>
+                                      </w:pPr>
+                                    </w:p>
+                                  </w:txbxContent>
+                                </wps:txbx>
+                                <wps:bodyPr anchorCtr="0" anchor="ctr" bIns="91425" lIns="91425" spcFirstLastPara="1" rIns="91425" wrap="square" tIns="91425">
+                                  <a:noAutofit/>
+                                </wps:bodyPr>
+                              </wps:wsp>
+                              <wps:wsp>
+                                <wps:cNvSpPr/>
+                                <wps:cNvPr id="10" name="Shape 10"/>
+                                <wps:spPr>
+                                  <a:xfrm>
+                                    <a:off x="3529895" y="1673692"/>
+                                    <a:ext cx="1481700" cy="735000"/>
+                                  </a:xfrm>
+                                  <a:prstGeom prst="rect">
+                                    <a:avLst/>
+                                  </a:prstGeom>
+                                  <a:noFill/>
+                                  <a:ln>
+                                    <a:noFill/>
+                                  </a:ln>
+                                </wps:spPr>
+                                <wps:txbx>
+                                  <w:txbxContent>
+                                    <w:p>
+                                      <w:pPr>
+                                        <w:spacing w:after="0" w:before="0" w:line="275.00000953674316"/>
+                                        <w:ind w:left="0" w:right="0" w:firstLine="0"/>
+                                        <w:jc w:val="left"/>
+                                        <w:textDirection w:val="btLr"/>
+                                      </w:pPr>
+                                      <w:r>
+                                        <w:rPr>
+                                          <w:rFonts w:ascii="Arial" w:cs="Arial" w:eastAsia="Arial" w:hAnsi="Arial"/>
+                                          <w:b w:val="0"/>
+                                          <w:i w:val="0"/>
+                                          <w:smallCaps w:val="0"/>
+                                          <w:strike w:val="0"/>
+                                          <w:color w:val="000000"/>
+                                          <w:sz w:val="22"/>
+                                          <w:vertAlign w:val="baseline"/>
+                                        </w:rPr>
+                                        <w:t xml:space="preserve">Ausência de controle de documentos e processos</w:t>
+                                      </w:r>
+                                    </w:p>
+                                  </w:txbxContent>
+                                </wps:txbx>
+                                <wps:bodyPr anchorCtr="0" anchor="t" bIns="91425" lIns="91425" spcFirstLastPara="1" rIns="91425" wrap="square" tIns="91425">
+                                  <a:noAutofit/>
+                                </wps:bodyPr>
+                              </wps:wsp>
+                            </wpg:grpSp>
+                            <wps:wsp>
+                              <wps:cNvCnPr/>
+                              <wps:spPr>
+                                <a:xfrm flipH="1">
+                                  <a:off x="1123950" y="2228850"/>
+                                  <a:ext cx="3867000" cy="9600"/>
+                                </a:xfrm>
+                                <a:prstGeom prst="straightConnector1">
+                                  <a:avLst/>
+                                </a:prstGeom>
+                                <a:noFill/>
+                                <a:ln cap="flat" cmpd="sng" w="9525">
+                                  <a:solidFill>
+                                    <a:srgbClr val="000000"/>
+                                  </a:solidFill>
+                                  <a:prstDash val="solid"/>
+                                  <a:round/>
+                                  <a:headEnd len="sm" w="sm" type="none"/>
+                                  <a:tailEnd len="sm" w="sm" type="none"/>
+                                </a:ln>
+                              </wps:spPr>
+                              <wps:bodyPr anchorCtr="0" anchor="ctr" bIns="91425" lIns="91425" spcFirstLastPara="1" rIns="91425" wrap="square" tIns="91425">
+                                <a:noAutofit/>
+                              </wps:bodyPr>
+                            </wps:wsp>
+                            <wpg:grpSp>
+                              <wpg:cNvGrpSpPr/>
+                              <wpg:grpSpPr>
+                                <a:xfrm>
+                                  <a:off x="3648000" y="2112593"/>
+                                  <a:ext cx="3762549" cy="2901082"/>
+                                  <a:chOff x="3648000" y="2112593"/>
+                                  <a:chExt cx="3762549" cy="2901082"/>
+                                </a:xfrm>
+                              </wpg:grpSpPr>
+                              <wps:wsp>
+                                <wps:cNvCnPr/>
+                                <wps:spPr>
+                                  <a:xfrm flipH="1">
+                                    <a:off x="3648000" y="2219325"/>
+                                    <a:ext cx="962100" cy="1295400"/>
+                                  </a:xfrm>
+                                  <a:prstGeom prst="straightConnector1">
+                                    <a:avLst/>
+                                  </a:prstGeom>
+                                  <a:noFill/>
+                                  <a:ln cap="flat" cmpd="sng" w="9525">
+                                    <a:solidFill>
+                                      <a:srgbClr val="000000"/>
+                                    </a:solidFill>
+                                    <a:prstDash val="solid"/>
+                                    <a:round/>
+                                    <a:headEnd len="sm" w="sm" type="none"/>
+                                    <a:tailEnd len="sm" w="sm" type="none"/>
+                                  </a:ln>
+                                </wps:spPr>
+                                <wps:bodyPr anchorCtr="0" anchor="ctr" bIns="91425" lIns="91425" spcFirstLastPara="1" rIns="91425" wrap="square" tIns="91425">
+                                  <a:noAutofit/>
+                                </wps:bodyPr>
+                              </wps:wsp>
+                              <wps:wsp>
+                                <wps:cNvSpPr/>
+                                <wps:cNvPr id="14" name="Shape 14"/>
+                                <wps:spPr>
+                                  <a:xfrm rot="-3700259">
+                                    <a:off x="4836529" y="1873724"/>
+                                    <a:ext cx="1474281" cy="3378819"/>
+                                  </a:xfrm>
+                                  <a:prstGeom prst="rect">
+                                    <a:avLst/>
+                                  </a:prstGeom>
+                                  <a:noFill/>
+                                  <a:ln>
+                                    <a:noFill/>
+                                  </a:ln>
+                                </wps:spPr>
+                                <wps:txbx>
+                                  <w:txbxContent>
+                                    <w:p>
+                                      <w:pPr>
+                                        <w:spacing w:after="0" w:before="0" w:line="240"/>
+                                        <w:ind w:left="0" w:right="0" w:firstLine="0"/>
+                                        <w:jc w:val="right"/>
+                                        <w:textDirection w:val="btLr"/>
+                                      </w:pPr>
+                                      <w:r>
+                                        <w:rPr>
+                                          <w:rFonts w:ascii="Arial" w:cs="Arial" w:eastAsia="Arial" w:hAnsi="Arial"/>
+                                          <w:b w:val="0"/>
+                                          <w:i w:val="0"/>
+                                          <w:smallCaps w:val="0"/>
+                                          <w:strike w:val="0"/>
+                                          <w:color w:val="000000"/>
+                                          <w:sz w:val="20"/>
+                                          <w:vertAlign w:val="baseline"/>
+                                        </w:rPr>
+                                        <w:t xml:space="preserve">Processos não categorizados por hierarquia e/ou importância</w:t>
+                                      </w:r>
+                                    </w:p>
+                                    <w:p>
+                                      <w:pPr>
+                                        <w:spacing w:after="0" w:before="0" w:line="240"/>
+                                        <w:ind w:left="0" w:right="0" w:firstLine="0"/>
+                                        <w:jc w:val="right"/>
+                                        <w:textDirection w:val="btLr"/>
+                                      </w:pPr>
+                                      <w:r>
+                                        <w:rPr>
+                                          <w:rFonts w:ascii="Arial" w:cs="Arial" w:eastAsia="Arial" w:hAnsi="Arial"/>
+                                          <w:b w:val="0"/>
+                                          <w:i w:val="0"/>
+                                          <w:smallCaps w:val="0"/>
+                                          <w:strike w:val="0"/>
+                                          <w:color w:val="000000"/>
+                                          <w:sz w:val="20"/>
+                                          <w:vertAlign w:val="baseline"/>
+                                        </w:rPr>
+                                      </w:r>
+                                    </w:p>
+                                  </w:txbxContent>
+                                </wps:txbx>
+                                <wps:bodyPr anchorCtr="0" anchor="t" bIns="91425" lIns="91425" spcFirstLastPara="1" rIns="91425" wrap="square" tIns="91425">
+                                  <a:noAutofit/>
+                                </wps:bodyPr>
+                              </wps:wsp>
+                            </wpg:grpSp>
+                            <wps:wsp>
+                              <wps:cNvCnPr/>
+                              <wps:spPr>
+                                <a:xfrm rot="10800000">
+                                  <a:off x="3066975" y="932692"/>
+                                  <a:ext cx="962100" cy="1295400"/>
+                                </a:xfrm>
+                                <a:prstGeom prst="straightConnector1">
+                                  <a:avLst/>
+                                </a:prstGeom>
+                                <a:noFill/>
+                                <a:ln cap="flat" cmpd="sng" w="9525">
+                                  <a:solidFill>
+                                    <a:srgbClr val="000000"/>
+                                  </a:solidFill>
+                                  <a:prstDash val="solid"/>
+                                  <a:round/>
+                                  <a:headEnd len="sm" w="sm" type="none"/>
+                                  <a:tailEnd len="sm" w="sm" type="none"/>
+                                </a:ln>
+                              </wps:spPr>
+                              <wps:bodyPr anchorCtr="0" anchor="ctr" bIns="91425" lIns="91425" spcFirstLastPara="1" rIns="91425" wrap="square" tIns="91425">
+                                <a:noAutofit/>
+                              </wps:bodyPr>
+                            </wps:wsp>
+                            <wps:wsp>
+                              <wps:cNvSpPr/>
+                              <wps:cNvPr id="16" name="Shape 16"/>
+                              <wps:spPr>
+                                <a:xfrm flipH="1" rot="3515101">
+                                  <a:off x="864477" y="870813"/>
+                                  <a:ext cx="2340771" cy="890988"/>
+                                </a:xfrm>
+                                <a:prstGeom prst="rect">
+                                  <a:avLst/>
+                                </a:prstGeom>
+                                <a:noFill/>
+                                <a:ln>
+                                  <a:noFill/>
+                                </a:ln>
+                              </wps:spPr>
+                              <wps:txbx>
+                                <w:txbxContent>
+                                  <w:p>
+                                    <w:pPr>
+                                      <w:spacing w:after="0" w:before="0" w:line="240"/>
+                                      <w:ind w:left="0" w:right="0" w:firstLine="0"/>
+                                      <w:jc w:val="right"/>
+                                      <w:textDirection w:val="btLr"/>
+                                    </w:pPr>
+                                    <w:r>
+                                      <w:rPr>
+                                        <w:rFonts w:ascii="Arial" w:cs="Arial" w:eastAsia="Arial" w:hAnsi="Arial"/>
+                                        <w:b w:val="0"/>
+                                        <w:i w:val="0"/>
+                                        <w:smallCaps w:val="0"/>
+                                        <w:strike w:val="0"/>
+                                        <w:color w:val="000000"/>
+                                        <w:sz w:val="20"/>
+                                        <w:vertAlign w:val="baseline"/>
+                                      </w:rPr>
+                                      <w:t xml:space="preserve">Documentos sem registro de entrada e saída</w:t>
+                                    </w:r>
+                                  </w:p>
+                                </w:txbxContent>
+                              </wps:txbx>
+                              <wps:bodyPr anchorCtr="0" anchor="t" bIns="91425" lIns="91425" spcFirstLastPara="1" rIns="91425" wrap="square" tIns="91425">
+                                <a:noAutofit/>
+                              </wps:bodyPr>
+                            </wps:wsp>
+                            <wpg:grpSp>
+                              <wpg:cNvGrpSpPr/>
+                              <wpg:grpSpPr>
+                                <a:xfrm>
+                                  <a:off x="1711795" y="2228850"/>
+                                  <a:ext cx="1779685" cy="2499007"/>
+                                  <a:chOff x="3311995" y="2219325"/>
+                                  <a:chExt cx="1779685" cy="2499007"/>
+                                </a:xfrm>
+                              </wpg:grpSpPr>
+                              <wps:wsp>
+                                <wps:cNvCnPr/>
+                                <wps:spPr>
+                                  <a:xfrm flipH="1">
+                                    <a:off x="3648000" y="2219325"/>
+                                    <a:ext cx="962100" cy="1295400"/>
+                                  </a:xfrm>
+                                  <a:prstGeom prst="straightConnector1">
+                                    <a:avLst/>
+                                  </a:prstGeom>
+                                  <a:noFill/>
+                                  <a:ln cap="flat" cmpd="sng" w="9525">
+                                    <a:solidFill>
+                                      <a:srgbClr val="000000"/>
+                                    </a:solidFill>
+                                    <a:prstDash val="solid"/>
+                                    <a:round/>
+                                    <a:headEnd len="sm" w="sm" type="none"/>
+                                    <a:tailEnd len="sm" w="sm" type="none"/>
+                                  </a:ln>
+                                </wps:spPr>
+                                <wps:bodyPr anchorCtr="0" anchor="ctr" bIns="91425" lIns="91425" spcFirstLastPara="1" rIns="91425" wrap="square" tIns="91425">
+                                  <a:noAutofit/>
+                                </wps:bodyPr>
+                              </wps:wsp>
+                              <wps:wsp>
+                                <wps:cNvSpPr/>
+                                <wps:cNvPr id="19" name="Shape 19"/>
+                                <wps:spPr>
+                                  <a:xfrm rot="-3679784">
+                                    <a:off x="3020590" y="3136958"/>
+                                    <a:ext cx="2362495" cy="736538"/>
+                                  </a:xfrm>
+                                  <a:prstGeom prst="rect">
+                                    <a:avLst/>
+                                  </a:prstGeom>
+                                  <a:noFill/>
+                                  <a:ln>
+                                    <a:noFill/>
+                                  </a:ln>
+                                </wps:spPr>
+                                <wps:txbx>
+                                  <w:txbxContent>
+                                    <w:p>
+                                      <w:pPr>
+                                        <w:spacing w:after="0" w:before="0" w:line="240"/>
+                                        <w:ind w:left="0" w:right="0" w:firstLine="0"/>
+                                        <w:jc w:val="right"/>
+                                        <w:textDirection w:val="btLr"/>
+                                      </w:pPr>
+                                      <w:r>
+                                        <w:rPr>
+                                          <w:rFonts w:ascii="Arial" w:cs="Arial" w:eastAsia="Arial" w:hAnsi="Arial"/>
+                                          <w:b w:val="0"/>
+                                          <w:i w:val="0"/>
+                                          <w:smallCaps w:val="0"/>
+                                          <w:strike w:val="0"/>
+                                          <w:color w:val="000000"/>
+                                          <w:sz w:val="20"/>
+                                          <w:vertAlign w:val="baseline"/>
+                                        </w:rPr>
+                                        <w:t xml:space="preserve">Ações manuais irrastreaveisl </w:t>
+                                      </w:r>
+                                    </w:p>
+                                    <w:p>
+                                      <w:pPr>
+                                        <w:spacing w:after="0" w:before="0" w:line="240"/>
+                                        <w:ind w:left="0" w:right="0" w:firstLine="0"/>
+                                        <w:jc w:val="center"/>
+                                        <w:textDirection w:val="btLr"/>
+                                      </w:pPr>
+                                      <w:r>
+                                        <w:rPr>
+                                          <w:rFonts w:ascii="Arial" w:cs="Arial" w:eastAsia="Arial" w:hAnsi="Arial"/>
+                                          <w:b w:val="0"/>
+                                          <w:i w:val="0"/>
+                                          <w:smallCaps w:val="0"/>
+                                          <w:strike w:val="0"/>
+                                          <w:color w:val="000000"/>
+                                          <w:sz w:val="20"/>
+                                          <w:vertAlign w:val="baseline"/>
+                                        </w:rPr>
+                                      </w:r>
+                                    </w:p>
+                                  </w:txbxContent>
+                                </wps:txbx>
+                                <wps:bodyPr anchorCtr="0" anchor="t" bIns="91425" lIns="91425" spcFirstLastPara="1" rIns="91425" wrap="square" tIns="91425">
+                                  <a:noAutofit/>
+                                </wps:bodyPr>
+                              </wps:wsp>
+                            </wpg:grpSp>
+                          </wpg:grpSp>
+                          <wps:wsp>
+                            <wps:cNvSpPr/>
+                            <wps:cNvPr id="20" name="Shape 20"/>
+                            <wps:spPr>
+                              <a:xfrm flipH="1" rot="3817821">
+                                <a:off x="3501697" y="2307805"/>
+                                <a:ext cx="2085056" cy="775081"/>
+                              </a:xfrm>
+                              <a:prstGeom prst="rect">
+                                <a:avLst/>
+                              </a:prstGeom>
+                              <a:noFill/>
+                              <a:ln>
+                                <a:noFill/>
+                              </a:ln>
+                            </wps:spPr>
+                            <wps:txbx>
+                              <w:txbxContent>
+                                <w:p>
+                                  <w:pPr>
+                                    <w:spacing w:after="0" w:before="0" w:line="240"/>
+                                    <w:ind w:left="0" w:right="0" w:firstLine="0"/>
+                                    <w:jc w:val="right"/>
+                                    <w:textDirection w:val="btLr"/>
+                                  </w:pPr>
+                                  <w:r>
+                                    <w:rPr>
+                                      <w:rFonts w:ascii="Arial" w:cs="Arial" w:eastAsia="Arial" w:hAnsi="Arial"/>
+                                      <w:b w:val="0"/>
+                                      <w:i w:val="0"/>
+                                      <w:smallCaps w:val="0"/>
+                                      <w:strike w:val="0"/>
+                                      <w:color w:val="000000"/>
+                                      <w:sz w:val="20"/>
+                                      <w:vertAlign w:val="baseline"/>
+                                    </w:rPr>
+                                    <w:t xml:space="preserve">Processos sequenciados por empirismo</w:t>
+                                  </w:r>
+                                </w:p>
+                              </w:txbxContent>
+                            </wps:txbx>
+                            <wps:bodyPr anchorCtr="0" anchor="t" bIns="91425" lIns="91425" spcFirstLastPara="1" rIns="91425" wrap="square" tIns="91425">
+                              <a:noAutofit/>
+                            </wps:bodyPr>
+                          </wps:wsp>
+                          <wps:wsp>
+                            <wps:cNvCnPr/>
+                            <wps:spPr>
+                              <a:xfrm rot="10800000">
+                                <a:off x="3068478" y="2059831"/>
+                                <a:ext cx="840000" cy="1424400"/>
+                              </a:xfrm>
+                              <a:prstGeom prst="straightConnector1">
+                                <a:avLst/>
+                              </a:prstGeom>
+                              <a:noFill/>
+                              <a:ln cap="flat" cmpd="sng" w="9525">
+                                <a:solidFill>
+                                  <a:srgbClr val="000000"/>
+                                </a:solidFill>
+                                <a:prstDash val="solid"/>
+                                <a:round/>
+                                <a:headEnd len="sm" w="sm" type="none"/>
+                                <a:tailEnd len="sm" w="sm" type="none"/>
+                              </a:ln>
+                            </wps:spPr>
+                            <wps:bodyPr anchorCtr="0" anchor="ctr" bIns="91425" lIns="91425" spcFirstLastPara="1" rIns="91425" wrap="square" tIns="91425">
+                              <a:noAutofit/>
+                            </wps:bodyPr>
+                          </wps:wsp>
+                        </wpg:grpSp>
+                      </wpg:grpSp>
+                    </wpg:wgp>
+                  </a:graphicData>
+                </a:graphic>
+              </wp:anchor>
+            </w:drawing>
+          </mc:Choice>
+          <mc:Fallback>
+            <w:drawing>
+              <wp:anchor allowOverlap="1" behindDoc="0" distB="114300" distT="114300" distL="114300" distR="114300" hidden="0" layoutInCell="1" locked="0" relativeHeight="0" simplePos="0">
+                <wp:simplePos x="0" y="0"/>
+                <wp:positionH relativeFrom="column">
+                  <wp:posOffset>127000</wp:posOffset>
+                </wp:positionH>
+                <wp:positionV relativeFrom="paragraph">
+                  <wp:posOffset>304800</wp:posOffset>
+                </wp:positionV>
+                <wp:extent cx="6043930" cy="6188710"/>
+                <wp:effectExtent b="0" l="0" r="0" t="0"/>
+                <wp:wrapSquare wrapText="bothSides" distB="114300" distT="114300" distL="114300" distR="114300"/>
+                <wp:docPr id="4" name="image1.png"/>
+                <a:graphic>
+                  <a:graphicData uri="http://schemas.openxmlformats.org/drawingml/2006/picture">
+                    <pic:pic>
+                      <pic:nvPicPr>
+                        <pic:cNvPr id="0" name="image1.png"/>
+                        <pic:cNvPicPr preferRelativeResize="0"/>
+                      </pic:nvPicPr>
+                      <pic:blipFill>
+                        <a:blip r:embed="rId7"/>
+                        <a:srcRect/>
+                        <a:stretch>
+                          <a:fillRect/>
+                        </a:stretch>
+                      </pic:blipFill>
+                      <pic:spPr>
+                        <a:xfrm>
+                          <a:off x="0" y="0"/>
+                          <a:ext cx="6043930" cy="6188710"/>
+                        </a:xfrm>
+                        <a:prstGeom prst="rect"/>
+                        <a:ln/>
+                      </pic:spPr>
+                    </pic:pic>
+                  </a:graphicData>
+                </a:graphic>
+              </wp:anchor>
+            </w:drawing>
+          </mc:Fallback>
+        </mc:AlternateContent>
+      </w:r>
     </w:p>
     <w:sectPr>
       <w:footerReference r:id="rId8" w:type="default"/>
@@ -1741,9 +1828,6 @@
 <w:ftr xmlns:mc="http://schemas.openxmlformats.org/markup-compatibility/2006" xmlns:o="urn:schemas-microsoft-com:office:office" xmlns:r="http://schemas.openxmlformats.org/officeDocument/2006/relationships" xmlns:m="http://schemas.openxmlformats.org/officeDocument/2006/math" xmlns:v="urn:schemas-microsoft-com:vml" xmlns:wp="http://schemas.openxmlformats.org/drawingml/2006/wordprocessingDrawing" xmlns:w10="urn:schemas-microsoft-com:office:word" xmlns:w="http://schemas.openxmlformats.org/wordprocessingml/2006/main" xmlns:wne="http://schemas.microsoft.com/office/word/2006/wordml" xmlns:sl="http://schemas.openxmlformats.org/schemaLibrary/2006/main" xmlns:a="http://schemas.openxmlformats.org/drawingml/2006/main" xmlns:pic="http://schemas.openxmlformats.org/drawingml/2006/picture" xmlns:c="http://schemas.openxmlformats.org/drawingml/2006/chart" xmlns:lc="http://schemas.openxmlformats.org/drawingml/2006/lockedCanvas" xmlns:dgm="http://schemas.openxmlformats.org/drawingml/2006/diagram" xmlns:wps="http://schemas.microsoft.com/office/word/2010/wordprocessingShape" xmlns:wpg="http://schemas.microsoft.com/office/word/2010/wordprocessingGroup" xmlns:w14="http://schemas.microsoft.com/office/word/2010/wordml" xmlns:w15="http://schemas.microsoft.com/office/word/2012/wordml">
   <w:p>
     <w:pPr>
-      <w:keepNext w:val="0"/>
-      <w:keepLines w:val="0"/>
-      <w:widowControl w:val="1"/>
       <w:pBdr>
         <w:top w:space="0" w:sz="0" w:val="nil"/>
         <w:left w:space="0" w:sz="0" w:val="nil"/>
@@ -1751,58 +1835,26 @@
         <w:right w:space="0" w:sz="0" w:val="nil"/>
         <w:between w:space="0" w:sz="0" w:val="nil"/>
       </w:pBdr>
-      <w:shd w:fill="auto" w:val="clear"/>
       <w:tabs>
         <w:tab w:val="center" w:pos="4252"/>
         <w:tab w:val="right" w:pos="8504"/>
       </w:tabs>
-      <w:spacing w:after="0" w:before="0" w:line="240" w:lineRule="auto"/>
-      <w:ind w:left="0" w:right="0" w:firstLine="0"/>
+      <w:spacing w:line="240" w:lineRule="auto"/>
       <w:jc w:val="right"/>
       <w:rPr>
-        <w:rFonts w:ascii="Arial" w:cs="Arial" w:eastAsia="Arial" w:hAnsi="Arial"/>
-        <w:b w:val="0"/>
-        <w:i w:val="0"/>
-        <w:smallCaps w:val="0"/>
-        <w:strike w:val="0"/>
         <w:color w:val="000000"/>
-        <w:sz w:val="22"/>
-        <w:szCs w:val="22"/>
-        <w:u w:val="none"/>
-        <w:shd w:fill="auto" w:val="clear"/>
-        <w:vertAlign w:val="baseline"/>
       </w:rPr>
     </w:pPr>
     <w:r>
       <w:rPr>
-        <w:rFonts w:ascii="Arial" w:cs="Arial" w:eastAsia="Arial" w:hAnsi="Arial"/>
-        <w:b w:val="0"/>
-        <w:i w:val="0"/>
-        <w:smallCaps w:val="0"/>
-        <w:strike w:val="0"/>
         <w:color w:val="000000"/>
-        <w:sz w:val="22"/>
-        <w:szCs w:val="22"/>
-        <w:u w:val="none"/>
-        <w:shd w:fill="auto" w:val="clear"/>
-        <w:vertAlign w:val="baseline"/>
         <w:rtl w:val="0"/>
       </w:rPr>
       <w:t xml:space="preserve">Análise das Causas Raízes OPE - </w:t>
     </w:r>
     <w:r>
       <w:rPr>
-        <w:rFonts w:ascii="Arial" w:cs="Arial" w:eastAsia="Arial" w:hAnsi="Arial"/>
-        <w:b w:val="0"/>
-        <w:i w:val="0"/>
-        <w:smallCaps w:val="0"/>
-        <w:strike w:val="0"/>
         <w:color w:val="000000"/>
-        <w:sz w:val="22"/>
-        <w:szCs w:val="22"/>
-        <w:u w:val="none"/>
-        <w:shd w:fill="auto" w:val="clear"/>
-        <w:vertAlign w:val="baseline"/>
       </w:rPr>
       <w:fldChar w:fldCharType="begin"/>
       <w:instrText xml:space="preserve">PAGE</w:instrText>
@@ -1817,9 +1869,6 @@
   </w:p>
   <w:p>
     <w:pPr>
-      <w:keepNext w:val="0"/>
-      <w:keepLines w:val="0"/>
-      <w:widowControl w:val="1"/>
       <w:pBdr>
         <w:top w:space="0" w:sz="0" w:val="nil"/>
         <w:left w:space="0" w:sz="0" w:val="nil"/>
@@ -1827,26 +1876,13 @@
         <w:right w:space="0" w:sz="0" w:val="nil"/>
         <w:between w:space="0" w:sz="0" w:val="nil"/>
       </w:pBdr>
-      <w:shd w:fill="auto" w:val="clear"/>
       <w:tabs>
         <w:tab w:val="center" w:pos="4252"/>
         <w:tab w:val="right" w:pos="8504"/>
       </w:tabs>
-      <w:spacing w:after="0" w:before="0" w:line="240" w:lineRule="auto"/>
-      <w:ind w:left="0" w:right="0" w:firstLine="0"/>
-      <w:jc w:val="left"/>
+      <w:spacing w:line="240" w:lineRule="auto"/>
       <w:rPr>
-        <w:rFonts w:ascii="Arial" w:cs="Arial" w:eastAsia="Arial" w:hAnsi="Arial"/>
-        <w:b w:val="0"/>
-        <w:i w:val="0"/>
-        <w:smallCaps w:val="0"/>
-        <w:strike w:val="0"/>
         <w:color w:val="000000"/>
-        <w:sz w:val="22"/>
-        <w:szCs w:val="22"/>
-        <w:u w:val="none"/>
-        <w:shd w:fill="auto" w:val="clear"/>
-        <w:vertAlign w:val="baseline"/>
       </w:rPr>
     </w:pPr>
     <w:r>
@@ -2100,11 +2136,14 @@
   </w:style>
   <w:style w:type="paragraph" w:styleId="Normal" w:default="1">
     <w:name w:val="Normal"/>
+    <w:qFormat w:val="1"/>
   </w:style>
   <w:style w:type="paragraph" w:styleId="Ttulo1">
     <w:name w:val="heading 1"/>
     <w:basedOn w:val="Normal"/>
     <w:next w:val="Normal"/>
+    <w:uiPriority w:val="9"/>
+    <w:qFormat w:val="1"/>
     <w:pPr>
       <w:keepNext w:val="1"/>
       <w:keepLines w:val="1"/>
@@ -2120,6 +2159,10 @@
     <w:name w:val="heading 2"/>
     <w:basedOn w:val="Normal"/>
     <w:next w:val="Normal"/>
+    <w:uiPriority w:val="9"/>
+    <w:semiHidden w:val="1"/>
+    <w:unhideWhenUsed w:val="1"/>
+    <w:qFormat w:val="1"/>
     <w:pPr>
       <w:keepNext w:val="1"/>
       <w:keepLines w:val="1"/>
@@ -2135,6 +2178,10 @@
     <w:name w:val="heading 3"/>
     <w:basedOn w:val="Normal"/>
     <w:next w:val="Normal"/>
+    <w:uiPriority w:val="9"/>
+    <w:semiHidden w:val="1"/>
+    <w:unhideWhenUsed w:val="1"/>
+    <w:qFormat w:val="1"/>
     <w:pPr>
       <w:keepNext w:val="1"/>
       <w:keepLines w:val="1"/>
@@ -2151,6 +2198,10 @@
     <w:name w:val="heading 4"/>
     <w:basedOn w:val="Normal"/>
     <w:next w:val="Normal"/>
+    <w:uiPriority w:val="9"/>
+    <w:semiHidden w:val="1"/>
+    <w:unhideWhenUsed w:val="1"/>
+    <w:qFormat w:val="1"/>
     <w:pPr>
       <w:keepNext w:val="1"/>
       <w:keepLines w:val="1"/>
@@ -2167,6 +2218,10 @@
     <w:name w:val="heading 5"/>
     <w:basedOn w:val="Normal"/>
     <w:next w:val="Normal"/>
+    <w:uiPriority w:val="9"/>
+    <w:semiHidden w:val="1"/>
+    <w:unhideWhenUsed w:val="1"/>
+    <w:qFormat w:val="1"/>
     <w:pPr>
       <w:keepNext w:val="1"/>
       <w:keepLines w:val="1"/>
@@ -2181,6 +2236,10 @@
     <w:name w:val="heading 6"/>
     <w:basedOn w:val="Normal"/>
     <w:next w:val="Normal"/>
+    <w:uiPriority w:val="9"/>
+    <w:semiHidden w:val="1"/>
+    <w:unhideWhenUsed w:val="1"/>
+    <w:qFormat w:val="1"/>
     <w:pPr>
       <w:keepNext w:val="1"/>
       <w:keepLines w:val="1"/>
@@ -2234,6 +2293,8 @@
     <w:name w:val="Title"/>
     <w:basedOn w:val="Normal"/>
     <w:next w:val="Normal"/>
+    <w:uiPriority w:val="10"/>
+    <w:qFormat w:val="1"/>
     <w:pPr>
       <w:keepNext w:val="1"/>
       <w:keepLines w:val="1"/>
@@ -2244,10 +2305,34 @@
       <w:szCs w:val="52"/>
     </w:rPr>
   </w:style>
+  <w:style w:type="table" w:styleId="TableNormal0" w:customStyle="1">
+    <w:name w:val="Table Normal"/>
+    <w:tblPr>
+      <w:tblCellMar>
+        <w:top w:w="0.0" w:type="dxa"/>
+        <w:left w:w="0.0" w:type="dxa"/>
+        <w:bottom w:w="0.0" w:type="dxa"/>
+        <w:right w:w="0.0" w:type="dxa"/>
+      </w:tblCellMar>
+    </w:tblPr>
+  </w:style>
+  <w:style w:type="table" w:styleId="TableNormal1" w:customStyle="1">
+    <w:name w:val="Table Normal"/>
+    <w:tblPr>
+      <w:tblCellMar>
+        <w:top w:w="0.0" w:type="dxa"/>
+        <w:left w:w="0.0" w:type="dxa"/>
+        <w:bottom w:w="0.0" w:type="dxa"/>
+        <w:right w:w="0.0" w:type="dxa"/>
+      </w:tblCellMar>
+    </w:tblPr>
+  </w:style>
   <w:style w:type="paragraph" w:styleId="Subttulo">
     <w:name w:val="Subtitle"/>
     <w:basedOn w:val="Normal"/>
     <w:next w:val="Normal"/>
+    <w:uiPriority w:val="11"/>
+    <w:qFormat w:val="1"/>
     <w:pPr>
       <w:keepNext w:val="1"/>
       <w:keepLines w:val="1"/>
@@ -2302,6 +2387,50 @@
     <w:link w:val="Rodap"/>
     <w:uiPriority w:val="99"/>
     <w:rsid w:val="001B0D54"/>
+  </w:style>
+  <w:style w:type="table" w:styleId="a" w:customStyle="1">
+    <w:basedOn w:val="TableNormal1"/>
+    <w:tblPr>
+      <w:tblStyleRowBandSize w:val="1"/>
+      <w:tblStyleColBandSize w:val="1"/>
+      <w:tblCellMar>
+        <w:left w:w="115.0" w:type="dxa"/>
+        <w:right w:w="115.0" w:type="dxa"/>
+      </w:tblCellMar>
+    </w:tblPr>
+  </w:style>
+  <w:style w:type="table" w:styleId="a0" w:customStyle="1">
+    <w:basedOn w:val="TableNormal1"/>
+    <w:tblPr>
+      <w:tblStyleRowBandSize w:val="1"/>
+      <w:tblStyleColBandSize w:val="1"/>
+      <w:tblCellMar>
+        <w:left w:w="115.0" w:type="dxa"/>
+        <w:right w:w="115.0" w:type="dxa"/>
+      </w:tblCellMar>
+    </w:tblPr>
+  </w:style>
+  <w:style w:type="table" w:styleId="a1" w:customStyle="1">
+    <w:basedOn w:val="TableNormal1"/>
+    <w:tblPr>
+      <w:tblStyleRowBandSize w:val="1"/>
+      <w:tblStyleColBandSize w:val="1"/>
+      <w:tblCellMar>
+        <w:left w:w="115.0" w:type="dxa"/>
+        <w:right w:w="115.0" w:type="dxa"/>
+      </w:tblCellMar>
+    </w:tblPr>
+  </w:style>
+  <w:style w:type="table" w:styleId="a2" w:customStyle="1">
+    <w:basedOn w:val="TableNormal1"/>
+    <w:tblPr>
+      <w:tblStyleRowBandSize w:val="1"/>
+      <w:tblStyleColBandSize w:val="1"/>
+      <w:tblCellMar>
+        <w:left w:w="115.0" w:type="dxa"/>
+        <w:right w:w="115.0" w:type="dxa"/>
+      </w:tblCellMar>
+    </w:tblPr>
   </w:style>
   <w:style w:type="paragraph" w:styleId="Subtitle">
     <w:name w:val="Subtitle"/>
@@ -2669,7 +2798,7 @@
 
 <file path=customXML/item1.xml><?xml version="1.0" encoding="utf-8"?>
 <go:gDocsCustomXmlDataStorage xmlns:go="http://customooxmlschemas.google.com/" xmlns:r="http://schemas.openxmlformats.org/officeDocument/2006/relationships">
-  <go:docsCustomData xmlns:go="http://customooxmlschemas.google.com/" roundtripDataSignature="AMtx7mjBW+OoA1EPP+QHmD2qwNTWjV4QoQ==">AMUW2mXYa6LWySehJI9pH0g1adszk4ywCnhN4VybFTFJLcFmI7qgRhu8r/ij1zYlNUf02LswYNt7YGxyL8I/R9QMsyOuyO098QxM1h37vrhayZnoTOftnc+r75aFVzatnDc+a/ydW29S</go:docsCustomData>
+  <go:docsCustomData xmlns:go="http://customooxmlschemas.google.com/" roundtripDataSignature="AMtx7mhKfRtTBkcVDzeMXNwRDhCfwsN4PQ==">AMUW2mXZ26EOZCYlrWpAHYVXUnB+HW2rEmpNuJ+PE65g73m3877Fd1GiXe375NZdImSnSHHviA0LkO63JEEJ+DGpoynBSVjx1/QLQ98Wbb/uLjj7yVdBPuFyjNtQVtSTY7HjRvedtu1W</go:docsCustomData>
 </go:gDocsCustomXmlDataStorage>
 </file>
 

</xml_diff>